<commit_message>
Completion of Practice one of DSD. Alhamdulillah
</commit_message>
<xml_diff>
--- a/Explanation.docx
+++ b/Explanation.docx
@@ -1740,7 +1740,7 @@
           <w:lang w:bidi="fa-IR"/>
         </w:rPr>
         <w:drawing>
-          <wp:inline distT="0" distB="0" distL="0" distR="0" wp14:anchorId="3A8786FE" wp14:editId="0DE81752">
+          <wp:inline distT="0" distB="0" distL="0" distR="0" wp14:anchorId="3A8786FE" wp14:editId="54DF2E25">
             <wp:extent cx="5331732" cy="2452254"/>
             <wp:effectExtent l="0" t="0" r="2540" b="5715"/>
             <wp:docPr id="809283111" name="Picture 3"/>
@@ -2370,7 +2370,6 @@
       <w:pPr>
         <w:spacing w:line="360" w:lineRule="auto"/>
         <w:rPr>
-          <w:rFonts w:hint="cs"/>
           <w:sz w:val="32"/>
           <w:szCs w:val="32"/>
           <w:rtl/>
@@ -2794,6 +2793,436 @@
     </w:p>
     <w:p>
       <w:pPr>
+        <w:bidi/>
+        <w:spacing w:line="360" w:lineRule="auto"/>
+        <w:jc w:val="both"/>
+        <w:rPr>
+          <w:sz w:val="32"/>
+          <w:szCs w:val="32"/>
+          <w:rtl/>
+          <w:lang w:bidi="fa-IR"/>
+        </w:rPr>
+      </w:pPr>
+      <w:r>
+        <w:rPr>
+          <w:rFonts w:hint="cs"/>
+          <w:b/>
+          <w:bCs/>
+          <w:sz w:val="36"/>
+          <w:szCs w:val="36"/>
+          <w:rtl/>
+          <w:lang w:bidi="fa-IR"/>
+        </w:rPr>
+        <w:lastRenderedPageBreak/>
+        <w:t>توجه:</w:t>
+      </w:r>
+      <w:r>
+        <w:rPr>
+          <w:rFonts w:hint="cs"/>
+          <w:sz w:val="32"/>
+          <w:szCs w:val="32"/>
+          <w:rtl/>
+          <w:lang w:bidi="fa-IR"/>
+        </w:rPr>
+        <w:t xml:space="preserve"> بعد از اینکه تی ای ها فرمودن که کدی بزنیم که از نظر ساختاری (و نه فقط رفتاری) شبیه سخت افزار سوال باشد، بنده کد و تست دیگری زدم که شامل پیاده سازی </w:t>
+      </w:r>
+      <w:r>
+        <w:rPr>
+          <w:sz w:val="32"/>
+          <w:szCs w:val="32"/>
+          <w:lang w:bidi="fa-IR"/>
+        </w:rPr>
+        <w:t>SR_FF</w:t>
+      </w:r>
+      <w:r>
+        <w:rPr>
+          <w:rFonts w:hint="cs"/>
+          <w:sz w:val="32"/>
+          <w:szCs w:val="32"/>
+          <w:rtl/>
+          <w:lang w:bidi="fa-IR"/>
+        </w:rPr>
+        <w:t xml:space="preserve"> هم هست. </w:t>
+      </w:r>
+    </w:p>
+    <w:p>
+      <w:pPr>
+        <w:bidi/>
+        <w:spacing w:line="360" w:lineRule="auto"/>
+        <w:rPr>
+          <w:sz w:val="32"/>
+          <w:szCs w:val="32"/>
+          <w:lang w:bidi="fa-IR"/>
+        </w:rPr>
+      </w:pPr>
+      <w:r>
+        <w:rPr>
+          <w:rFonts w:hint="cs"/>
+          <w:sz w:val="32"/>
+          <w:szCs w:val="32"/>
+          <w:rtl/>
+          <w:lang w:bidi="fa-IR"/>
+        </w:rPr>
+        <w:t>این نتیجه تست این کد است:</w:t>
+      </w:r>
+      <w:r>
+        <w:rPr>
+          <w:sz w:val="32"/>
+          <w:szCs w:val="32"/>
+          <w:rtl/>
+          <w:lang w:bidi="fa-IR"/>
+        </w:rPr>
+        <w:br/>
+      </w:r>
+      <w:r>
+        <w:rPr>
+          <w:noProof/>
+          <w:sz w:val="32"/>
+          <w:szCs w:val="32"/>
+          <w:lang w:bidi="fa-IR"/>
+        </w:rPr>
+        <w:drawing>
+          <wp:inline distT="0" distB="0" distL="0" distR="0" wp14:anchorId="68C1CE07" wp14:editId="4F824D60">
+            <wp:extent cx="6073611" cy="2036619"/>
+            <wp:effectExtent l="0" t="0" r="3810" b="1905"/>
+            <wp:docPr id="1166535775" name="Picture 2"/>
+            <wp:cNvGraphicFramePr>
+              <a:graphicFrameLocks xmlns:a="http://schemas.openxmlformats.org/drawingml/2006/main" noChangeAspect="1"/>
+            </wp:cNvGraphicFramePr>
+            <a:graphic xmlns:a="http://schemas.openxmlformats.org/drawingml/2006/main">
+              <a:graphicData uri="http://schemas.openxmlformats.org/drawingml/2006/picture">
+                <pic:pic xmlns:pic="http://schemas.openxmlformats.org/drawingml/2006/picture">
+                  <pic:nvPicPr>
+                    <pic:cNvPr id="0" name="Picture 6"/>
+                    <pic:cNvPicPr>
+                      <a:picLocks noChangeAspect="1" noChangeArrowheads="1"/>
+                    </pic:cNvPicPr>
+                  </pic:nvPicPr>
+                  <pic:blipFill>
+                    <a:blip r:embed="rId14" cstate="print">
+                      <a:extLst>
+                        <a:ext uri="{28A0092B-C50C-407E-A947-70E740481C1C}">
+                          <a14:useLocalDpi xmlns:a14="http://schemas.microsoft.com/office/drawing/2010/main" val="0"/>
+                        </a:ext>
+                      </a:extLst>
+                    </a:blip>
+                    <a:srcRect/>
+                    <a:stretch>
+                      <a:fillRect/>
+                    </a:stretch>
+                  </pic:blipFill>
+                  <pic:spPr bwMode="auto">
+                    <a:xfrm>
+                      <a:off x="0" y="0"/>
+                      <a:ext cx="6115258" cy="2050584"/>
+                    </a:xfrm>
+                    <a:prstGeom prst="rect">
+                      <a:avLst/>
+                    </a:prstGeom>
+                    <a:noFill/>
+                    <a:ln>
+                      <a:noFill/>
+                    </a:ln>
+                  </pic:spPr>
+                </pic:pic>
+              </a:graphicData>
+            </a:graphic>
+          </wp:inline>
+        </w:drawing>
+      </w:r>
+    </w:p>
+    <w:p>
+      <w:pPr>
+        <w:bidi/>
+        <w:spacing w:line="360" w:lineRule="auto"/>
+        <w:rPr>
+          <w:sz w:val="32"/>
+          <w:szCs w:val="32"/>
+          <w:lang w:bidi="fa-IR"/>
+        </w:rPr>
+      </w:pPr>
+      <w:r>
+        <w:rPr>
+          <w:noProof/>
+          <w:sz w:val="32"/>
+          <w:szCs w:val="32"/>
+          <w:lang w:bidi="fa-IR"/>
+        </w:rPr>
+        <w:drawing>
+          <wp:inline distT="0" distB="0" distL="0" distR="0" wp14:anchorId="5CC5C0E2" wp14:editId="73273CD6">
+            <wp:extent cx="5943600" cy="2571750"/>
+            <wp:effectExtent l="0" t="0" r="0" b="0"/>
+            <wp:docPr id="1289076848" name="Picture 4"/>
+            <wp:cNvGraphicFramePr>
+              <a:graphicFrameLocks xmlns:a="http://schemas.openxmlformats.org/drawingml/2006/main" noChangeAspect="1"/>
+            </wp:cNvGraphicFramePr>
+            <a:graphic xmlns:a="http://schemas.openxmlformats.org/drawingml/2006/main">
+              <a:graphicData uri="http://schemas.openxmlformats.org/drawingml/2006/picture">
+                <pic:pic xmlns:pic="http://schemas.openxmlformats.org/drawingml/2006/picture">
+                  <pic:nvPicPr>
+                    <pic:cNvPr id="0" name="Picture 13"/>
+                    <pic:cNvPicPr>
+                      <a:picLocks noChangeAspect="1" noChangeArrowheads="1"/>
+                    </pic:cNvPicPr>
+                  </pic:nvPicPr>
+                  <pic:blipFill>
+                    <a:blip r:embed="rId15">
+                      <a:extLst>
+                        <a:ext uri="{28A0092B-C50C-407E-A947-70E740481C1C}">
+                          <a14:useLocalDpi xmlns:a14="http://schemas.microsoft.com/office/drawing/2010/main" val="0"/>
+                        </a:ext>
+                      </a:extLst>
+                    </a:blip>
+                    <a:srcRect/>
+                    <a:stretch>
+                      <a:fillRect/>
+                    </a:stretch>
+                  </pic:blipFill>
+                  <pic:spPr bwMode="auto">
+                    <a:xfrm>
+                      <a:off x="0" y="0"/>
+                      <a:ext cx="5943600" cy="2571750"/>
+                    </a:xfrm>
+                    <a:prstGeom prst="rect">
+                      <a:avLst/>
+                    </a:prstGeom>
+                    <a:noFill/>
+                    <a:ln>
+                      <a:noFill/>
+                    </a:ln>
+                  </pic:spPr>
+                </pic:pic>
+              </a:graphicData>
+            </a:graphic>
+          </wp:inline>
+        </w:drawing>
+      </w:r>
+    </w:p>
+    <w:p>
+      <w:pPr>
+        <w:bidi/>
+        <w:spacing w:line="360" w:lineRule="auto"/>
+        <w:jc w:val="both"/>
+        <w:rPr>
+          <w:sz w:val="32"/>
+          <w:szCs w:val="32"/>
+          <w:rtl/>
+          <w:lang w:bidi="fa-IR"/>
+        </w:rPr>
+      </w:pPr>
+    </w:p>
+    <w:p>
+      <w:pPr>
+        <w:bidi/>
+        <w:spacing w:line="360" w:lineRule="auto"/>
+        <w:jc w:val="both"/>
+        <w:rPr>
+          <w:sz w:val="32"/>
+          <w:szCs w:val="32"/>
+          <w:lang w:bidi="fa-IR"/>
+        </w:rPr>
+      </w:pPr>
+      <w:r>
+        <w:rPr>
+          <w:rFonts w:hint="cs"/>
+          <w:sz w:val="32"/>
+          <w:szCs w:val="32"/>
+          <w:rtl/>
+          <w:lang w:bidi="fa-IR"/>
+        </w:rPr>
+        <w:t xml:space="preserve">همانطور که معلوم است، این نتیجه کمی فرق دارد. دلیل آن هم کلاک و پیاده سازی های مربوط به </w:t>
+      </w:r>
+      <w:r>
+        <w:rPr>
+          <w:sz w:val="32"/>
+          <w:szCs w:val="32"/>
+          <w:lang w:bidi="fa-IR"/>
+        </w:rPr>
+        <w:t>reg</w:t>
+      </w:r>
+      <w:r>
+        <w:rPr>
+          <w:rFonts w:hint="cs"/>
+          <w:sz w:val="32"/>
+          <w:szCs w:val="32"/>
+          <w:rtl/>
+          <w:lang w:bidi="fa-IR"/>
+        </w:rPr>
+        <w:t xml:space="preserve"> و </w:t>
+      </w:r>
+      <w:r>
+        <w:rPr>
+          <w:sz w:val="32"/>
+          <w:szCs w:val="32"/>
+          <w:lang w:bidi="fa-IR"/>
+        </w:rPr>
+        <w:t>wire</w:t>
+      </w:r>
+      <w:r>
+        <w:rPr>
+          <w:rFonts w:hint="cs"/>
+          <w:sz w:val="32"/>
+          <w:szCs w:val="32"/>
+          <w:rtl/>
+          <w:lang w:bidi="fa-IR"/>
+        </w:rPr>
+        <w:t xml:space="preserve"> در وریلاگ است. خلاصه که هر دو کار مشابهی انجام میدهند ولی از نظر تاخیر، کد دوم بیشتر شبیه به سخت افزار سوال است.</w:t>
+      </w:r>
+    </w:p>
+    <w:p>
+      <w:pPr>
+        <w:bidi/>
+        <w:spacing w:line="360" w:lineRule="auto"/>
+        <w:jc w:val="both"/>
+        <w:rPr>
+          <w:sz w:val="32"/>
+          <w:szCs w:val="32"/>
+          <w:lang w:bidi="fa-IR"/>
+        </w:rPr>
+      </w:pPr>
+      <w:r>
+        <w:rPr>
+          <w:sz w:val="32"/>
+          <w:szCs w:val="32"/>
+          <w:lang w:bidi="fa-IR"/>
+        </w:rPr>
+        <w:lastRenderedPageBreak/>
+        <w:drawing>
+          <wp:inline distT="0" distB="0" distL="0" distR="0" wp14:anchorId="2E4F7494" wp14:editId="6FBC7312">
+            <wp:extent cx="5943600" cy="5367020"/>
+            <wp:effectExtent l="0" t="0" r="0" b="5080"/>
+            <wp:docPr id="1433051774" name="Picture 2"/>
+            <wp:cNvGraphicFramePr>
+              <a:graphicFrameLocks xmlns:a="http://schemas.openxmlformats.org/drawingml/2006/main" noChangeAspect="1"/>
+            </wp:cNvGraphicFramePr>
+            <a:graphic xmlns:a="http://schemas.openxmlformats.org/drawingml/2006/main">
+              <a:graphicData uri="http://schemas.openxmlformats.org/drawingml/2006/picture">
+                <pic:pic xmlns:pic="http://schemas.openxmlformats.org/drawingml/2006/picture">
+                  <pic:nvPicPr>
+                    <pic:cNvPr id="0" name="Picture 6"/>
+                    <pic:cNvPicPr>
+                      <a:picLocks noChangeAspect="1" noChangeArrowheads="1"/>
+                    </pic:cNvPicPr>
+                  </pic:nvPicPr>
+                  <pic:blipFill>
+                    <a:blip r:embed="rId16">
+                      <a:extLst>
+                        <a:ext uri="{28A0092B-C50C-407E-A947-70E740481C1C}">
+                          <a14:useLocalDpi xmlns:a14="http://schemas.microsoft.com/office/drawing/2010/main" val="0"/>
+                        </a:ext>
+                      </a:extLst>
+                    </a:blip>
+                    <a:srcRect/>
+                    <a:stretch>
+                      <a:fillRect/>
+                    </a:stretch>
+                  </pic:blipFill>
+                  <pic:spPr bwMode="auto">
+                    <a:xfrm>
+                      <a:off x="0" y="0"/>
+                      <a:ext cx="5943600" cy="5367020"/>
+                    </a:xfrm>
+                    <a:prstGeom prst="rect">
+                      <a:avLst/>
+                    </a:prstGeom>
+                    <a:noFill/>
+                    <a:ln>
+                      <a:noFill/>
+                    </a:ln>
+                  </pic:spPr>
+                </pic:pic>
+              </a:graphicData>
+            </a:graphic>
+          </wp:inline>
+        </w:drawing>
+      </w:r>
+    </w:p>
+    <w:p>
+      <w:pPr>
+        <w:bidi/>
+        <w:spacing w:line="360" w:lineRule="auto"/>
+        <w:jc w:val="both"/>
+        <w:rPr>
+          <w:rFonts w:hint="cs"/>
+          <w:sz w:val="32"/>
+          <w:szCs w:val="32"/>
+          <w:lang w:bidi="fa-IR"/>
+        </w:rPr>
+      </w:pPr>
+      <w:r>
+        <w:rPr>
+          <w:rFonts w:hint="cs"/>
+          <w:sz w:val="32"/>
+          <w:szCs w:val="32"/>
+          <w:rtl/>
+          <w:lang w:bidi="fa-IR"/>
+        </w:rPr>
+        <w:t>این هم شماتیکی که کوارتوس ساخت. (به نظر شبیه سخت افزار سوال هست :))</w:t>
+      </w:r>
+    </w:p>
+    <w:p>
+      <w:pPr>
+        <w:bidi/>
+        <w:spacing w:line="360" w:lineRule="auto"/>
+        <w:jc w:val="both"/>
+        <w:rPr>
+          <w:sz w:val="32"/>
+          <w:szCs w:val="32"/>
+          <w:lang w:bidi="fa-IR"/>
+        </w:rPr>
+      </w:pPr>
+    </w:p>
+    <w:p>
+      <w:pPr>
+        <w:bidi/>
+        <w:spacing w:line="360" w:lineRule="auto"/>
+        <w:jc w:val="both"/>
+        <w:rPr>
+          <w:sz w:val="32"/>
+          <w:szCs w:val="32"/>
+          <w:lang w:bidi="fa-IR"/>
+        </w:rPr>
+      </w:pPr>
+    </w:p>
+    <w:p>
+      <w:pPr>
+        <w:bidi/>
+        <w:spacing w:line="360" w:lineRule="auto"/>
+        <w:jc w:val="both"/>
+        <w:rPr>
+          <w:sz w:val="32"/>
+          <w:szCs w:val="32"/>
+          <w:lang w:bidi="fa-IR"/>
+        </w:rPr>
+      </w:pPr>
+    </w:p>
+    <w:p>
+      <w:pPr>
+        <w:bidi/>
+        <w:spacing w:line="360" w:lineRule="auto"/>
+        <w:jc w:val="both"/>
+        <w:rPr>
+          <w:sz w:val="32"/>
+          <w:szCs w:val="32"/>
+          <w:rtl/>
+          <w:lang w:bidi="fa-IR"/>
+        </w:rPr>
+      </w:pPr>
+    </w:p>
+    <w:p>
+      <w:pPr>
+        <w:bidi/>
+        <w:spacing w:line="360" w:lineRule="auto"/>
+        <w:rPr>
+          <w:sz w:val="32"/>
+          <w:szCs w:val="32"/>
+          <w:rtl/>
+          <w:lang w:bidi="fa-IR"/>
+        </w:rPr>
+      </w:pPr>
+    </w:p>
+    <w:p>
+      <w:pPr>
         <w:pStyle w:val="ListParagraph"/>
         <w:numPr>
           <w:ilvl w:val="0"/>
@@ -2823,7 +3252,6 @@
         <w:spacing w:line="480" w:lineRule="auto"/>
         <w:jc w:val="both"/>
         <w:rPr>
-          <w:rFonts w:hint="cs"/>
           <w:sz w:val="32"/>
           <w:szCs w:val="32"/>
           <w:rtl/>
@@ -2942,6 +3370,7 @@
       </w:pPr>
       <w:r>
         <w:rPr>
+          <w:noProof/>
           <w:sz w:val="32"/>
           <w:szCs w:val="32"/>
           <w:lang w:bidi="fa-IR"/>
@@ -2964,7 +3393,7 @@
                     </pic:cNvPicPr>
                   </pic:nvPicPr>
                   <pic:blipFill>
-                    <a:blip r:embed="rId14" cstate="print">
+                    <a:blip r:embed="rId17" cstate="print">
                       <a:extLst>
                         <a:ext uri="{28A0092B-C50C-407E-A947-70E740481C1C}">
                           <a14:useLocalDpi xmlns:a14="http://schemas.microsoft.com/office/drawing/2010/main" val="0"/>
@@ -3215,20 +3644,47 @@
           <w:szCs w:val="32"/>
           <w:lang w:bidi="fa-IR"/>
         </w:rPr>
-        <w:t xml:space="preserve">0  ,  </w:t>
-      </w:r>
-      <w:r>
-        <w:rPr>
-          <w:sz w:val="32"/>
-          <w:szCs w:val="32"/>
-          <w:lang w:bidi="fa-IR"/>
-        </w:rPr>
-        <w:t>cc[</w:t>
-      </w:r>
-      <w:r>
-        <w:rPr>
-          <w:sz w:val="32"/>
-          <w:szCs w:val="32"/>
+        <w:t>0  ,  cc[1] = y</w:t>
+      </w:r>
+      <w:r>
+        <w:rPr>
+          <w:sz w:val="32"/>
+          <w:szCs w:val="32"/>
+          <w:vertAlign w:val="subscript"/>
+          <w:lang w:bidi="fa-IR"/>
+        </w:rPr>
+        <w:t>3</w:t>
+      </w:r>
+      <w:r>
+        <w:rPr>
+          <w:sz w:val="32"/>
+          <w:szCs w:val="32"/>
+          <w:lang w:bidi="fa-IR"/>
+        </w:rPr>
+        <w:t>y</w:t>
+      </w:r>
+      <w:r>
+        <w:rPr>
+          <w:sz w:val="32"/>
+          <w:szCs w:val="32"/>
+          <w:vertAlign w:val="subscript"/>
+          <w:lang w:bidi="fa-IR"/>
+        </w:rPr>
+        <w:t>2</w:t>
+      </w:r>
+      <w:r>
+        <w:rPr>
+          <w:sz w:val="32"/>
+          <w:szCs w:val="32"/>
+          <w:lang w:bidi="fa-IR"/>
+        </w:rPr>
+        <w:t>y</w:t>
+      </w:r>
+      <w:r>
+        <w:rPr>
+          <w:sz w:val="32"/>
+          <w:szCs w:val="32"/>
+          <w:vertAlign w:val="subscript"/>
           <w:lang w:bidi="fa-IR"/>
         </w:rPr>
         <w:t>1</w:t>
@@ -3239,7 +3695,7 @@
           <w:szCs w:val="32"/>
           <w:lang w:bidi="fa-IR"/>
         </w:rPr>
-        <w:t>] = y</w:t>
+        <w:t xml:space="preserve">  ,  cc[2] = y</w:t>
       </w:r>
       <w:r>
         <w:rPr>
@@ -3248,6 +3704,40 @@
           <w:vertAlign w:val="subscript"/>
           <w:lang w:bidi="fa-IR"/>
         </w:rPr>
+        <w:t>5</w:t>
+      </w:r>
+      <w:r>
+        <w:rPr>
+          <w:sz w:val="32"/>
+          <w:szCs w:val="32"/>
+          <w:lang w:bidi="fa-IR"/>
+        </w:rPr>
+        <w:t>y</w:t>
+      </w:r>
+      <w:r>
+        <w:rPr>
+          <w:sz w:val="32"/>
+          <w:szCs w:val="32"/>
+          <w:vertAlign w:val="subscript"/>
+          <w:lang w:bidi="fa-IR"/>
+        </w:rPr>
+        <w:t>4</w:t>
+      </w:r>
+      <w:r>
+        <w:rPr>
+          <w:sz w:val="32"/>
+          <w:szCs w:val="32"/>
+          <w:lang w:bidi="fa-IR"/>
+        </w:rPr>
+        <w:t>y</w:t>
+      </w:r>
+      <w:r>
+        <w:rPr>
+          <w:sz w:val="32"/>
+          <w:szCs w:val="32"/>
+          <w:vertAlign w:val="subscript"/>
+          <w:lang w:bidi="fa-IR"/>
+        </w:rPr>
         <w:t>3</w:t>
       </w:r>
       <w:r>
@@ -3256,6 +3746,23 @@
           <w:szCs w:val="32"/>
           <w:lang w:bidi="fa-IR"/>
         </w:rPr>
+        <w:t xml:space="preserve">  ,  cc[3] = y</w:t>
+      </w:r>
+      <w:r>
+        <w:rPr>
+          <w:sz w:val="32"/>
+          <w:szCs w:val="32"/>
+          <w:vertAlign w:val="subscript"/>
+          <w:lang w:bidi="fa-IR"/>
+        </w:rPr>
+        <w:t>7</w:t>
+      </w:r>
+      <w:r>
+        <w:rPr>
+          <w:sz w:val="32"/>
+          <w:szCs w:val="32"/>
+          <w:lang w:bidi="fa-IR"/>
+        </w:rPr>
         <w:t>y</w:t>
       </w:r>
       <w:r>
@@ -3265,7 +3772,7 @@
           <w:vertAlign w:val="subscript"/>
           <w:lang w:bidi="fa-IR"/>
         </w:rPr>
-        <w:t>2</w:t>
+        <w:t>6</w:t>
       </w:r>
       <w:r>
         <w:rPr>
@@ -3282,39 +3789,6 @@
           <w:vertAlign w:val="subscript"/>
           <w:lang w:bidi="fa-IR"/>
         </w:rPr>
-        <w:t>1</w:t>
-      </w:r>
-      <w:r>
-        <w:rPr>
-          <w:sz w:val="32"/>
-          <w:szCs w:val="32"/>
-          <w:lang w:bidi="fa-IR"/>
-        </w:rPr>
-        <w:t xml:space="preserve">  ,  cc[</w:t>
-      </w:r>
-      <w:r>
-        <w:rPr>
-          <w:sz w:val="32"/>
-          <w:szCs w:val="32"/>
-          <w:lang w:bidi="fa-IR"/>
-        </w:rPr>
-        <w:t>2</w:t>
-      </w:r>
-      <w:r>
-        <w:rPr>
-          <w:sz w:val="32"/>
-          <w:szCs w:val="32"/>
-          <w:lang w:bidi="fa-IR"/>
-        </w:rPr>
-        <w:t>] = y</w:t>
-      </w:r>
-      <w:r>
-        <w:rPr>
-          <w:sz w:val="32"/>
-          <w:szCs w:val="32"/>
-          <w:vertAlign w:val="subscript"/>
-          <w:lang w:bidi="fa-IR"/>
-        </w:rPr>
         <w:t>5</w:t>
       </w:r>
       <w:r>
@@ -3323,107 +3797,6 @@
           <w:szCs w:val="32"/>
           <w:lang w:bidi="fa-IR"/>
         </w:rPr>
-        <w:t>y</w:t>
-      </w:r>
-      <w:r>
-        <w:rPr>
-          <w:sz w:val="32"/>
-          <w:szCs w:val="32"/>
-          <w:vertAlign w:val="subscript"/>
-          <w:lang w:bidi="fa-IR"/>
-        </w:rPr>
-        <w:t>4</w:t>
-      </w:r>
-      <w:r>
-        <w:rPr>
-          <w:sz w:val="32"/>
-          <w:szCs w:val="32"/>
-          <w:lang w:bidi="fa-IR"/>
-        </w:rPr>
-        <w:t>y</w:t>
-      </w:r>
-      <w:r>
-        <w:rPr>
-          <w:sz w:val="32"/>
-          <w:szCs w:val="32"/>
-          <w:vertAlign w:val="subscript"/>
-          <w:lang w:bidi="fa-IR"/>
-        </w:rPr>
-        <w:t>3</w:t>
-      </w:r>
-      <w:r>
-        <w:rPr>
-          <w:sz w:val="32"/>
-          <w:szCs w:val="32"/>
-          <w:lang w:bidi="fa-IR"/>
-        </w:rPr>
-        <w:t xml:space="preserve">  ,  cc[</w:t>
-      </w:r>
-      <w:r>
-        <w:rPr>
-          <w:sz w:val="32"/>
-          <w:szCs w:val="32"/>
-          <w:lang w:bidi="fa-IR"/>
-        </w:rPr>
-        <w:t>3</w:t>
-      </w:r>
-      <w:r>
-        <w:rPr>
-          <w:sz w:val="32"/>
-          <w:szCs w:val="32"/>
-          <w:lang w:bidi="fa-IR"/>
-        </w:rPr>
-        <w:t>] = y</w:t>
-      </w:r>
-      <w:r>
-        <w:rPr>
-          <w:sz w:val="32"/>
-          <w:szCs w:val="32"/>
-          <w:vertAlign w:val="subscript"/>
-          <w:lang w:bidi="fa-IR"/>
-        </w:rPr>
-        <w:t>7</w:t>
-      </w:r>
-      <w:r>
-        <w:rPr>
-          <w:sz w:val="32"/>
-          <w:szCs w:val="32"/>
-          <w:lang w:bidi="fa-IR"/>
-        </w:rPr>
-        <w:t>y</w:t>
-      </w:r>
-      <w:r>
-        <w:rPr>
-          <w:sz w:val="32"/>
-          <w:szCs w:val="32"/>
-          <w:vertAlign w:val="subscript"/>
-          <w:lang w:bidi="fa-IR"/>
-        </w:rPr>
-        <w:t>6</w:t>
-      </w:r>
-      <w:r>
-        <w:rPr>
-          <w:sz w:val="32"/>
-          <w:szCs w:val="32"/>
-          <w:lang w:bidi="fa-IR"/>
-        </w:rPr>
-        <w:t>y</w:t>
-      </w:r>
-      <w:r>
-        <w:rPr>
-          <w:sz w:val="32"/>
-          <w:szCs w:val="32"/>
-          <w:vertAlign w:val="subscript"/>
-          <w:lang w:bidi="fa-IR"/>
-        </w:rPr>
-        <w:t>5</w:t>
-      </w:r>
-      <w:r>
-        <w:rPr>
-          <w:sz w:val="32"/>
-          <w:szCs w:val="32"/>
-          <w:lang w:bidi="fa-IR"/>
-        </w:rPr>
         <w:t xml:space="preserve"> </w:t>
       </w:r>
     </w:p>
@@ -3433,7 +3806,6 @@
         <w:spacing w:line="360" w:lineRule="auto"/>
         <w:jc w:val="both"/>
         <w:rPr>
-          <w:rFonts w:hint="cs"/>
           <w:sz w:val="32"/>
           <w:szCs w:val="32"/>
           <w:rtl/>
@@ -3464,6 +3836,7 @@
       </w:pPr>
       <w:r>
         <w:rPr>
+          <w:noProof/>
           <w:sz w:val="32"/>
           <w:szCs w:val="32"/>
           <w:lang w:bidi="fa-IR"/>
@@ -3487,7 +3860,7 @@
                     </pic:cNvPicPr>
                   </pic:nvPicPr>
                   <pic:blipFill>
-                    <a:blip r:embed="rId15">
+                    <a:blip r:embed="rId18">
                       <a:extLst>
                         <a:ext uri="{28A0092B-C50C-407E-A947-70E740481C1C}">
                           <a14:useLocalDpi xmlns:a14="http://schemas.microsoft.com/office/drawing/2010/main" val="0"/>
@@ -3904,7 +4277,6 @@
         <w:spacing w:line="360" w:lineRule="auto"/>
         <w:jc w:val="center"/>
         <w:rPr>
-          <w:rFonts w:hint="cs"/>
           <w:sz w:val="32"/>
           <w:szCs w:val="32"/>
           <w:rtl/>
@@ -3914,6 +4286,7 @@
       <w:r>
         <w:rPr>
           <w:rFonts w:cs="Arial"/>
+          <w:noProof/>
           <w:sz w:val="32"/>
           <w:szCs w:val="32"/>
           <w:rtl/>
@@ -3935,7 +4308,7 @@
                     <pic:cNvPicPr/>
                   </pic:nvPicPr>
                   <pic:blipFill>
-                    <a:blip r:embed="rId16"/>
+                    <a:blip r:embed="rId19"/>
                     <a:stretch>
                       <a:fillRect/>
                     </a:stretch>
@@ -4253,6 +4626,7 @@
       <w:r>
         <w:rPr>
           <w:rFonts w:cs="Arial"/>
+          <w:noProof/>
           <w:sz w:val="32"/>
           <w:szCs w:val="32"/>
           <w:rtl/>
@@ -4274,7 +4648,7 @@
                     <pic:cNvPicPr/>
                   </pic:nvPicPr>
                   <pic:blipFill>
-                    <a:blip r:embed="rId17"/>
+                    <a:blip r:embed="rId20"/>
                     <a:stretch>
                       <a:fillRect/>
                     </a:stretch>
@@ -4324,6 +4698,7 @@
       <w:r>
         <w:rPr>
           <w:rFonts w:cs="Arial"/>
+          <w:noProof/>
           <w:sz w:val="32"/>
           <w:szCs w:val="32"/>
           <w:rtl/>
@@ -4346,7 +4721,7 @@
                     <pic:cNvPicPr/>
                   </pic:nvPicPr>
                   <pic:blipFill>
-                    <a:blip r:embed="rId18"/>
+                    <a:blip r:embed="rId21"/>
                     <a:stretch>
                       <a:fillRect/>
                     </a:stretch>
@@ -4372,7 +4747,7 @@
         <w:bidi/>
         <w:spacing w:line="360" w:lineRule="auto"/>
         <w:rPr>
-          <w:rFonts w:cs="Arial" w:hint="cs"/>
+          <w:rFonts w:cs="Arial"/>
           <w:sz w:val="32"/>
           <w:szCs w:val="32"/>
           <w:rtl/>
@@ -4426,8 +4801,8 @@
   <w:abstractNum w:abstractNumId="0" w15:restartNumberingAfterBreak="0">
     <w:nsid w:val="6A871780"/>
     <w:multiLevelType w:val="hybridMultilevel"/>
-    <w:tmpl w:val="978AF7EC"/>
-    <w:lvl w:ilvl="0" w:tplc="0409000F">
+    <w:tmpl w:val="E834D440"/>
+    <w:lvl w:ilvl="0" w:tplc="2228CC46">
       <w:start w:val="1"/>
       <w:numFmt w:val="decimal"/>
       <w:lvlText w:val="%1."/>
@@ -4437,6 +4812,7 @@
       </w:pPr>
       <w:rPr>
         <w:rFonts w:hint="default"/>
+        <w:lang w:bidi="fa-IR"/>
       </w:rPr>
     </w:lvl>
     <w:lvl w:ilvl="1" w:tplc="04090019" w:tentative="1">

</xml_diff>